<commit_message>
- Merge the ATiM_Z rev 7042-7157 with trunk
</commit_message>
<xml_diff>
--- a/scripts/v2.7.0/ReadMe 2.7.1.docx
+++ b/scripts/v2.7.0/ReadMe 2.7.1.docx
@@ -236,6 +236,24 @@
           <w:lang w:val="en-US"/>
         </w:rPr>
         <w:t>LDAP authentication.</w:t>
+      </w:r>
+    </w:p>
+    <w:p>
+      <w:pPr>
+        <w:pStyle w:val="ListParagraph"/>
+        <w:numPr>
+          <w:ilvl w:val="0"/>
+          <w:numId w:val="1"/>
+        </w:numPr>
+        <w:rPr>
+          <w:lang w:val="en-US"/>
+        </w:rPr>
+      </w:pPr>
+      <w:r>
+        <w:rPr>
+          <w:lang w:val="en-US"/>
+        </w:rPr>
+        <w:t>Add functionality to add aliquots by scanning the barcode or CSV file into the layout.</w:t>
       </w:r>
       <w:bookmarkStart w:id="0" w:name="_GoBack"/>
       <w:bookmarkEnd w:id="0"/>

</xml_diff>